<commit_message>
added unit test to rep
</commit_message>
<xml_diff>
--- a/reports/wk4/Abstract_Factory_pattern_report_Georgiana_Manolache_Jan-Niklas_Schneider.docx
+++ b/reports/wk4/Abstract_Factory_pattern_report_Georgiana_Manolache_Jan-Niklas_Schneider.docx
@@ -1,6 +1,6 @@
 
 <file path=word/document.xml><?xml version="1.0" encoding="utf-8"?>
-<w:document xmlns:wpc="http://schemas.microsoft.com/office/word/2010/wordprocessingCanvas" xmlns:cx="http://schemas.microsoft.com/office/drawing/2014/chartex" xmlns:cx1="http://schemas.microsoft.com/office/drawing/2015/9/8/chartex" xmlns:mc="http://schemas.openxmlformats.org/markup-compatibility/2006" xmlns:o="urn:schemas-microsoft-com:office:office" xmlns:r="http://schemas.openxmlformats.org/officeDocument/2006/relationships" xmlns:m="http://schemas.openxmlformats.org/officeDocument/2006/math" xmlns:v="urn:schemas-microsoft-com:vml" xmlns:wp14="http://schemas.microsoft.com/office/word/2010/wordprocessingDrawing" xmlns:wp="http://schemas.openxmlformats.org/drawingml/2006/wordprocessingDrawing" xmlns:w10="urn:schemas-microsoft-com:office:word" xmlns:w="http://schemas.openxmlformats.org/wordprocessingml/2006/main" xmlns:w14="http://schemas.microsoft.com/office/word/2010/wordml" xmlns:w15="http://schemas.microsoft.com/office/word/2012/wordml" xmlns:w16se="http://schemas.microsoft.com/office/word/2015/wordml/symex" xmlns:wpg="http://schemas.microsoft.com/office/word/2010/wordprocessingGroup" xmlns:wpi="http://schemas.microsoft.com/office/word/2010/wordprocessingInk" xmlns:wne="http://schemas.microsoft.com/office/word/2006/wordml" xmlns:wps="http://schemas.microsoft.com/office/word/2010/wordprocessingShape" mc:Ignorable="w14 w15 w16se wp14">
+<w:document xmlns:wpc="http://schemas.microsoft.com/office/word/2010/wordprocessingCanvas" xmlns:cx="http://schemas.microsoft.com/office/drawing/2014/chartex" xmlns:cx1="http://schemas.microsoft.com/office/drawing/2015/9/8/chartex" xmlns:cx2="http://schemas.microsoft.com/office/drawing/2015/10/21/chartex" xmlns:mc="http://schemas.openxmlformats.org/markup-compatibility/2006" xmlns:o="urn:schemas-microsoft-com:office:office" xmlns:r="http://schemas.openxmlformats.org/officeDocument/2006/relationships" xmlns:m="http://schemas.openxmlformats.org/officeDocument/2006/math" xmlns:v="urn:schemas-microsoft-com:vml" xmlns:wp14="http://schemas.microsoft.com/office/word/2010/wordprocessingDrawing" xmlns:wp="http://schemas.openxmlformats.org/drawingml/2006/wordprocessingDrawing" xmlns:w10="urn:schemas-microsoft-com:office:word" xmlns:w="http://schemas.openxmlformats.org/wordprocessingml/2006/main" xmlns:w14="http://schemas.microsoft.com/office/word/2010/wordml" xmlns:w15="http://schemas.microsoft.com/office/word/2012/wordml" xmlns:w16se="http://schemas.microsoft.com/office/word/2015/wordml/symex" xmlns:wpg="http://schemas.microsoft.com/office/word/2010/wordprocessingGroup" xmlns:wpi="http://schemas.microsoft.com/office/word/2010/wordprocessingInk" xmlns:wne="http://schemas.microsoft.com/office/word/2006/wordml" xmlns:wps="http://schemas.microsoft.com/office/word/2010/wordprocessingShape" mc:Ignorable="w14 w15 w16se wp14">
   <w:body>
     <w:sdt>
       <w:sdtPr>
@@ -1498,15 +1498,27 @@
             </w:rPr>
             <w:t xml:space="preserve"> </w:t>
           </w:r>
-          <w:proofErr w:type="spellStart"/>
           <w:r>
             <w:rPr>
               <w:i/>
               <w:lang w:val="en-US"/>
             </w:rPr>
-            <w:t>AbstrcatFactory</w:t>
-          </w:r>
-          <w:proofErr w:type="spellEnd"/>
+            <w:t>Abstr</w:t>
+          </w:r>
+          <w:r>
+            <w:rPr>
+              <w:i/>
+              <w:lang w:val="en-US"/>
+            </w:rPr>
+            <w:t>ac</w:t>
+          </w:r>
+          <w:r>
+            <w:rPr>
+              <w:i/>
+              <w:lang w:val="en-US"/>
+            </w:rPr>
+            <w:t>tFactory</w:t>
+          </w:r>
           <w:r>
             <w:rPr>
               <w:lang w:val="en-US"/>
@@ -1549,7 +1561,6 @@
             </w:rPr>
             <w:t xml:space="preserve"> inherit from the </w:t>
           </w:r>
-          <w:proofErr w:type="spellStart"/>
           <w:r>
             <w:rPr>
               <w:i/>
@@ -1557,7 +1568,6 @@
             </w:rPr>
             <w:t>AbstractFactory</w:t>
           </w:r>
-          <w:proofErr w:type="spellEnd"/>
           <w:r>
             <w:rPr>
               <w:lang w:val="en-US"/>
@@ -1617,7 +1627,6 @@
             </w:rPr>
             <w:t xml:space="preserve">An </w:t>
           </w:r>
-          <w:proofErr w:type="spellStart"/>
           <w:r>
             <w:rPr>
               <w:i/>
@@ -1625,7 +1634,6 @@
             </w:rPr>
             <w:t>AbstractProduct</w:t>
           </w:r>
-          <w:proofErr w:type="spellEnd"/>
           <w:r>
             <w:rPr>
               <w:lang w:val="en-US"/>
@@ -1708,7 +1716,6 @@
             </w:rPr>
             <w:t xml:space="preserve">uses interfaces declared by </w:t>
           </w:r>
-          <w:proofErr w:type="spellStart"/>
           <w:r>
             <w:rPr>
               <w:i/>
@@ -1716,14 +1723,12 @@
             </w:rPr>
             <w:t>AbstractFactory</w:t>
           </w:r>
-          <w:proofErr w:type="spellEnd"/>
           <w:r>
             <w:rPr>
               <w:lang w:val="en-US"/>
             </w:rPr>
             <w:t xml:space="preserve"> and </w:t>
           </w:r>
-          <w:proofErr w:type="spellStart"/>
           <w:r>
             <w:rPr>
               <w:i/>
@@ -1731,7 +1736,6 @@
             </w:rPr>
             <w:t>AbstractProduct</w:t>
           </w:r>
-          <w:proofErr w:type="spellEnd"/>
           <w:r>
             <w:rPr>
               <w:lang w:val="en-US"/>
@@ -1759,7 +1763,7 @@
           <w:r>
             <w:rPr>
               <w:noProof/>
-              <w:lang w:val="en-US"/>
+              <w:lang w:eastAsia="de-DE"/>
             </w:rPr>
             <w:lastRenderedPageBreak/>
             <w:drawing>
@@ -2328,7 +2332,7 @@
           <w:r>
             <w:rPr>
               <w:noProof/>
-              <w:lang w:val="en-US"/>
+              <w:lang w:eastAsia="de-DE"/>
             </w:rPr>
             <w:drawing>
               <wp:inline distT="0" distB="0" distL="0" distR="0" wp14:anchorId="37AB9862" wp14:editId="4D01B740">
@@ -2415,13 +2419,7 @@
             <w:rPr>
               <w:lang w:val="en-US"/>
             </w:rPr>
-            <w:t>:</w:t>
-          </w:r>
-          <w:r>
-            <w:rPr>
-              <w:lang w:val="en-US"/>
-            </w:rPr>
-            <w:t xml:space="preserve"> </w:t>
+            <w:t xml:space="preserve">: </w:t>
           </w:r>
           <w:proofErr w:type="spellStart"/>
           <w:r>
@@ -2458,7 +2456,7 @@
           <w:r>
             <w:rPr>
               <w:noProof/>
-              <w:lang w:val="en-US"/>
+              <w:lang w:eastAsia="de-DE"/>
             </w:rPr>
             <w:drawing>
               <wp:inline distT="0" distB="0" distL="0" distR="0" wp14:anchorId="55DFEF4F" wp14:editId="0AEC9A78">
@@ -2827,7 +2825,7 @@
           <w:r>
             <w:rPr>
               <w:noProof/>
-              <w:lang w:val="en-US"/>
+              <w:lang w:eastAsia="de-DE"/>
             </w:rPr>
             <w:drawing>
               <wp:inline distT="0" distB="0" distL="0" distR="0" wp14:anchorId="31EEAF3B" wp14:editId="2CC548C5">
@@ -3471,6 +3469,70 @@
         </w:rPr>
         <w:t>class which allows effortless integration of new functionality.</w:t>
       </w:r>
+      <w:r>
+        <w:rPr>
+          <w:lang w:val="en-US"/>
+        </w:rPr>
+        <w:t xml:space="preserve"> Nevertheless, the pattern shows flaws when different kind of </w:t>
+      </w:r>
+      <w:proofErr w:type="spellStart"/>
+      <w:r>
+        <w:rPr>
+          <w:i/>
+          <w:lang w:val="en-US"/>
+        </w:rPr>
+        <w:t>ConcreteFabric</w:t>
+      </w:r>
+      <w:r>
+        <w:rPr>
+          <w:i/>
+          <w:lang w:val="en-US"/>
+        </w:rPr>
+        <w:t>s</w:t>
+      </w:r>
+      <w:proofErr w:type="spellEnd"/>
+      <w:r>
+        <w:rPr>
+          <w:i/>
+          <w:lang w:val="en-US"/>
+        </w:rPr>
+        <w:t xml:space="preserve"> </w:t>
+      </w:r>
+      <w:r>
+        <w:rPr>
+          <w:lang w:val="en-US"/>
+        </w:rPr>
+        <w:t xml:space="preserve">or </w:t>
+      </w:r>
+      <w:proofErr w:type="spellStart"/>
+      <w:r>
+        <w:rPr>
+          <w:i/>
+          <w:lang w:val="en-US"/>
+        </w:rPr>
+        <w:t>ConcreteProduct</w:t>
+      </w:r>
+      <w:r>
+        <w:rPr>
+          <w:i/>
+          <w:lang w:val="en-US"/>
+        </w:rPr>
+        <w:t>s</w:t>
+      </w:r>
+      <w:proofErr w:type="spellEnd"/>
+      <w:r>
+        <w:rPr>
+          <w:i/>
+          <w:lang w:val="en-US"/>
+        </w:rPr>
+        <w:t xml:space="preserve"> </w:t>
+      </w:r>
+      <w:r>
+        <w:rPr>
+          <w:lang w:val="en-US"/>
+        </w:rPr>
+        <w:t>need to be introduced.</w:t>
+      </w:r>
     </w:p>
     <w:p>
       <w:pPr>
@@ -3504,7 +3566,7 @@
       <w:r>
         <w:rPr>
           <w:noProof/>
-          <w:lang w:val="en-US"/>
+          <w:lang w:eastAsia="de-DE"/>
         </w:rPr>
         <w:drawing>
           <wp:inline distT="0" distB="0" distL="0" distR="0" wp14:anchorId="27857B58" wp14:editId="46D9A746">
@@ -3677,6 +3739,7 @@
         <w:rPr>
           <w:lang w:val="en-US"/>
         </w:rPr>
+        <w:lastRenderedPageBreak/>
         <w:t>Factories</w:t>
       </w:r>
       <w:r>
@@ -3725,7 +3788,6 @@
         <w:rPr>
           <w:lang w:val="en-US"/>
         </w:rPr>
-        <w:lastRenderedPageBreak/>
         <w:t xml:space="preserve">Choose from one of the </w:t>
       </w:r>
       <w:r>
@@ -3813,6 +3875,203 @@
       </w:pPr>
       <w:r>
         <w:rPr>
+          <w:noProof/>
+        </w:rPr>
+        <mc:AlternateContent>
+          <mc:Choice Requires="wps">
+            <w:drawing>
+              <wp:anchor distT="0" distB="0" distL="114300" distR="114300" simplePos="0" relativeHeight="251660288" behindDoc="0" locked="0" layoutInCell="1" allowOverlap="1" wp14:anchorId="794AFE71" wp14:editId="4D1037E0">
+                <wp:simplePos x="0" y="0"/>
+                <wp:positionH relativeFrom="column">
+                  <wp:posOffset>3519805</wp:posOffset>
+                </wp:positionH>
+                <wp:positionV relativeFrom="paragraph">
+                  <wp:posOffset>1079500</wp:posOffset>
+                </wp:positionV>
+                <wp:extent cx="2628900" cy="635"/>
+                <wp:effectExtent l="0" t="0" r="0" b="18415"/>
+                <wp:wrapSquare wrapText="bothSides"/>
+                <wp:docPr id="5" name="Text Box 5"/>
+                <wp:cNvGraphicFramePr/>
+                <a:graphic xmlns:a="http://schemas.openxmlformats.org/drawingml/2006/main">
+                  <a:graphicData uri="http://schemas.microsoft.com/office/word/2010/wordprocessingShape">
+                    <wps:wsp>
+                      <wps:cNvSpPr txBox="1"/>
+                      <wps:spPr>
+                        <a:xfrm>
+                          <a:off x="0" y="0"/>
+                          <a:ext cx="2628900" cy="635"/>
+                        </a:xfrm>
+                        <a:prstGeom prst="rect">
+                          <a:avLst/>
+                        </a:prstGeom>
+                        <a:solidFill>
+                          <a:prstClr val="white"/>
+                        </a:solidFill>
+                        <a:ln>
+                          <a:noFill/>
+                        </a:ln>
+                      </wps:spPr>
+                      <wps:txbx>
+                        <w:txbxContent>
+                          <w:p>
+                            <w:pPr>
+                              <w:pStyle w:val="Caption"/>
+                              <w:rPr>
+                                <w:noProof/>
+                              </w:rPr>
+                            </w:pPr>
+                            <w:r>
+                              <w:t xml:space="preserve">Figure </w:t>
+                            </w:r>
+                            <w:fldSimple w:instr=" STYLEREF 1 \s ">
+                              <w:r>
+                                <w:rPr>
+                                  <w:noProof/>
+                                </w:rPr>
+                                <w:t>6</w:t>
+                              </w:r>
+                            </w:fldSimple>
+                            <w:r>
+                              <w:noBreakHyphen/>
+                            </w:r>
+                            <w:fldSimple w:instr=" SEQ Figure \* ARABIC \s 1 ">
+                              <w:r>
+                                <w:rPr>
+                                  <w:noProof/>
+                                </w:rPr>
+                                <w:t>1</w:t>
+                              </w:r>
+                            </w:fldSimple>
+                            <w:r>
+                              <w:t>: Unit test results</w:t>
+                            </w:r>
+                            <w:bookmarkStart w:id="8" w:name="_GoBack"/>
+                            <w:bookmarkEnd w:id="8"/>
+                          </w:p>
+                        </w:txbxContent>
+                      </wps:txbx>
+                      <wps:bodyPr rot="0" spcFirstLastPara="0" vertOverflow="overflow" horzOverflow="overflow" vert="horz" wrap="square" lIns="0" tIns="0" rIns="0" bIns="0" numCol="1" spcCol="0" rtlCol="0" fromWordArt="0" anchor="t" anchorCtr="0" forceAA="0" compatLnSpc="1">
+                        <a:prstTxWarp prst="textNoShape">
+                          <a:avLst/>
+                        </a:prstTxWarp>
+                        <a:spAutoFit/>
+                      </wps:bodyPr>
+                    </wps:wsp>
+                  </a:graphicData>
+                </a:graphic>
+              </wp:anchor>
+            </w:drawing>
+          </mc:Choice>
+          <mc:Fallback>
+            <w:pict>
+              <v:shapetype w14:anchorId="794AFE71" id="_x0000_t202" coordsize="21600,21600" o:spt="202" path="m,l,21600r21600,l21600,xe">
+                <v:stroke joinstyle="miter"/>
+                <v:path gradientshapeok="t" o:connecttype="rect"/>
+              </v:shapetype>
+              <v:shape id="Text Box 5" o:spid="_x0000_s1026" type="#_x0000_t202" style="position:absolute;left:0;text-align:left;margin-left:277.15pt;margin-top:85pt;width:207pt;height:.05pt;z-index:251660288;visibility:visible;mso-wrap-style:square;mso-wrap-distance-left:9pt;mso-wrap-distance-top:0;mso-wrap-distance-right:9pt;mso-wrap-distance-bottom:0;mso-position-horizontal:absolute;mso-position-horizontal-relative:text;mso-position-vertical:absolute;mso-position-vertical-relative:text;v-text-anchor:top" o:gfxdata="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" stroked="f">
+                <v:textbox style="mso-fit-shape-to-text:t" inset="0,0,0,0">
+                  <w:txbxContent>
+                    <w:p>
+                      <w:pPr>
+                        <w:pStyle w:val="Caption"/>
+                        <w:rPr>
+                          <w:noProof/>
+                        </w:rPr>
+                      </w:pPr>
+                      <w:r>
+                        <w:t xml:space="preserve">Figure </w:t>
+                      </w:r>
+                      <w:fldSimple w:instr=" STYLEREF 1 \s ">
+                        <w:r>
+                          <w:rPr>
+                            <w:noProof/>
+                          </w:rPr>
+                          <w:t>6</w:t>
+                        </w:r>
+                      </w:fldSimple>
+                      <w:r>
+                        <w:noBreakHyphen/>
+                      </w:r>
+                      <w:fldSimple w:instr=" SEQ Figure \* ARABIC \s 1 ">
+                        <w:r>
+                          <w:rPr>
+                            <w:noProof/>
+                          </w:rPr>
+                          <w:t>1</w:t>
+                        </w:r>
+                      </w:fldSimple>
+                      <w:r>
+                        <w:t>: Unit test results</w:t>
+                      </w:r>
+                      <w:bookmarkStart w:id="9" w:name="_GoBack"/>
+                      <w:bookmarkEnd w:id="9"/>
+                    </w:p>
+                  </w:txbxContent>
+                </v:textbox>
+                <w10:wrap type="square"/>
+              </v:shape>
+            </w:pict>
+          </mc:Fallback>
+        </mc:AlternateContent>
+      </w:r>
+      <w:r>
+        <w:rPr>
+          <w:noProof/>
+          <w:lang w:eastAsia="de-DE"/>
+        </w:rPr>
+        <w:drawing>
+          <wp:anchor distT="0" distB="0" distL="114300" distR="114300" simplePos="0" relativeHeight="251658240" behindDoc="0" locked="0" layoutInCell="1" allowOverlap="1" wp14:anchorId="39C11067" wp14:editId="3E9F1CA1">
+            <wp:simplePos x="0" y="0"/>
+            <wp:positionH relativeFrom="column">
+              <wp:posOffset>3519805</wp:posOffset>
+            </wp:positionH>
+            <wp:positionV relativeFrom="paragraph">
+              <wp:posOffset>69850</wp:posOffset>
+            </wp:positionV>
+            <wp:extent cx="2629267" cy="952633"/>
+            <wp:effectExtent l="0" t="0" r="0" b="0"/>
+            <wp:wrapSquare wrapText="bothSides"/>
+            <wp:docPr id="3" name="Picture 3"/>
+            <wp:cNvGraphicFramePr>
+              <a:graphicFrameLocks xmlns:a="http://schemas.openxmlformats.org/drawingml/2006/main" noChangeAspect="1"/>
+            </wp:cNvGraphicFramePr>
+            <a:graphic xmlns:a="http://schemas.openxmlformats.org/drawingml/2006/main">
+              <a:graphicData uri="http://schemas.openxmlformats.org/drawingml/2006/picture">
+                <pic:pic xmlns:pic="http://schemas.openxmlformats.org/drawingml/2006/picture">
+                  <pic:nvPicPr>
+                    <pic:cNvPr id="3" name="unittest.PNG"/>
+                    <pic:cNvPicPr/>
+                  </pic:nvPicPr>
+                  <pic:blipFill>
+                    <a:blip r:embed="rId15">
+                      <a:extLst>
+                        <a:ext uri="{28A0092B-C50C-407E-A947-70E740481C1C}">
+                          <a14:useLocalDpi xmlns:a14="http://schemas.microsoft.com/office/drawing/2010/main" val="0"/>
+                        </a:ext>
+                      </a:extLst>
+                    </a:blip>
+                    <a:stretch>
+                      <a:fillRect/>
+                    </a:stretch>
+                  </pic:blipFill>
+                  <pic:spPr>
+                    <a:xfrm>
+                      <a:off x="0" y="0"/>
+                      <a:ext cx="2629267" cy="952633"/>
+                    </a:xfrm>
+                    <a:prstGeom prst="rect">
+                      <a:avLst/>
+                    </a:prstGeom>
+                  </pic:spPr>
+                </pic:pic>
+              </a:graphicData>
+            </a:graphic>
+          </wp:anchor>
+        </w:drawing>
+      </w:r>
+      <w:r>
+        <w:rPr>
           <w:lang w:val="en-US"/>
         </w:rPr>
         <w:t>For each implemented Component unit tests have been defi</w:t>
@@ -3822,6 +4081,18 @@
           <w:lang w:val="en-US"/>
         </w:rPr>
         <w:t>ned to assert correct behavior.</w:t>
+      </w:r>
+      <w:r>
+        <w:rPr>
+          <w:lang w:val="en-US"/>
+        </w:rPr>
+        <w:t xml:space="preserve"> </w:t>
+      </w:r>
+      <w:r>
+        <w:rPr>
+          <w:lang w:val="en-US"/>
+        </w:rPr>
+        <w:t>The test validate correct price of the components created in the factory, further, products have been created in different factories. Consequently, all test ran successfully.</w:t>
       </w:r>
     </w:p>
     <w:p>
@@ -3830,10 +4101,8 @@
           <w:lang w:val="en-US"/>
         </w:rPr>
       </w:pPr>
-      <w:bookmarkStart w:id="8" w:name="_GoBack"/>
-      <w:bookmarkEnd w:id="8"/>
     </w:p>
-    <w:bookmarkStart w:id="9" w:name="_Toc462782120" w:displacedByCustomXml="next"/>
+    <w:bookmarkStart w:id="10" w:name="_Toc462782120" w:displacedByCustomXml="next"/>
     <w:sdt>
       <w:sdtPr>
         <w:rPr>
@@ -3863,7 +4132,7 @@
             </w:rPr>
             <w:t>References</w:t>
           </w:r>
-          <w:bookmarkEnd w:id="9"/>
+          <w:bookmarkEnd w:id="10"/>
         </w:p>
         <w:sdt>
           <w:sdtPr>
@@ -3967,8 +4236,8 @@
     </w:sdt>
     <w:p/>
     <w:sectPr>
-      <w:headerReference w:type="default" r:id="rId15"/>
-      <w:footerReference w:type="default" r:id="rId16"/>
+      <w:headerReference w:type="default" r:id="rId16"/>
+      <w:footerReference w:type="default" r:id="rId17"/>
       <w:pgSz w:w="11906" w:h="16838"/>
       <w:pgMar w:top="1417" w:right="1417" w:bottom="1134" w:left="1417" w:header="708" w:footer="708" w:gutter="0"/>
       <w:pgNumType w:start="1"/>
@@ -3981,7 +4250,7 @@
 </file>
 
 <file path=word/endnotes.xml><?xml version="1.0" encoding="utf-8"?>
-<w:endnotes xmlns:wpc="http://schemas.microsoft.com/office/word/2010/wordprocessingCanvas" xmlns:cx="http://schemas.microsoft.com/office/drawing/2014/chartex" xmlns:cx1="http://schemas.microsoft.com/office/drawing/2015/9/8/chartex" xmlns:mc="http://schemas.openxmlformats.org/markup-compatibility/2006" xmlns:o="urn:schemas-microsoft-com:office:office" xmlns:r="http://schemas.openxmlformats.org/officeDocument/2006/relationships" xmlns:m="http://schemas.openxmlformats.org/officeDocument/2006/math" xmlns:v="urn:schemas-microsoft-com:vml" xmlns:wp14="http://schemas.microsoft.com/office/word/2010/wordprocessingDrawing" xmlns:wp="http://schemas.openxmlformats.org/drawingml/2006/wordprocessingDrawing" xmlns:w10="urn:schemas-microsoft-com:office:word" xmlns:w="http://schemas.openxmlformats.org/wordprocessingml/2006/main" xmlns:w14="http://schemas.microsoft.com/office/word/2010/wordml" xmlns:w15="http://schemas.microsoft.com/office/word/2012/wordml" xmlns:w16se="http://schemas.microsoft.com/office/word/2015/wordml/symex" xmlns:wpg="http://schemas.microsoft.com/office/word/2010/wordprocessingGroup" xmlns:wpi="http://schemas.microsoft.com/office/word/2010/wordprocessingInk" xmlns:wne="http://schemas.microsoft.com/office/word/2006/wordml" xmlns:wps="http://schemas.microsoft.com/office/word/2010/wordprocessingShape" mc:Ignorable="w14 w15 w16se wp14">
+<w:endnotes xmlns:wpc="http://schemas.microsoft.com/office/word/2010/wordprocessingCanvas" xmlns:cx="http://schemas.microsoft.com/office/drawing/2014/chartex" xmlns:cx1="http://schemas.microsoft.com/office/drawing/2015/9/8/chartex" xmlns:cx2="http://schemas.microsoft.com/office/drawing/2015/10/21/chartex" xmlns:mc="http://schemas.openxmlformats.org/markup-compatibility/2006" xmlns:o="urn:schemas-microsoft-com:office:office" xmlns:r="http://schemas.openxmlformats.org/officeDocument/2006/relationships" xmlns:m="http://schemas.openxmlformats.org/officeDocument/2006/math" xmlns:v="urn:schemas-microsoft-com:vml" xmlns:wp14="http://schemas.microsoft.com/office/word/2010/wordprocessingDrawing" xmlns:wp="http://schemas.openxmlformats.org/drawingml/2006/wordprocessingDrawing" xmlns:w10="urn:schemas-microsoft-com:office:word" xmlns:w="http://schemas.openxmlformats.org/wordprocessingml/2006/main" xmlns:w14="http://schemas.microsoft.com/office/word/2010/wordml" xmlns:w15="http://schemas.microsoft.com/office/word/2012/wordml" xmlns:w16se="http://schemas.microsoft.com/office/word/2015/wordml/symex" xmlns:wpg="http://schemas.microsoft.com/office/word/2010/wordprocessingGroup" xmlns:wpi="http://schemas.microsoft.com/office/word/2010/wordprocessingInk" xmlns:wne="http://schemas.microsoft.com/office/word/2006/wordml" xmlns:wps="http://schemas.microsoft.com/office/word/2010/wordprocessingShape" mc:Ignorable="w14 w15 w16se wp14">
   <w:endnote w:type="separator" w:id="-1">
     <w:p>
       <w:pPr>
@@ -4006,7 +4275,7 @@
 </file>
 
 <file path=word/footer1.xml><?xml version="1.0" encoding="utf-8"?>
-<w:ftr xmlns:wpc="http://schemas.microsoft.com/office/word/2010/wordprocessingCanvas" xmlns:cx="http://schemas.microsoft.com/office/drawing/2014/chartex" xmlns:cx1="http://schemas.microsoft.com/office/drawing/2015/9/8/chartex" xmlns:mc="http://schemas.openxmlformats.org/markup-compatibility/2006" xmlns:o="urn:schemas-microsoft-com:office:office" xmlns:r="http://schemas.openxmlformats.org/officeDocument/2006/relationships" xmlns:m="http://schemas.openxmlformats.org/officeDocument/2006/math" xmlns:v="urn:schemas-microsoft-com:vml" xmlns:wp14="http://schemas.microsoft.com/office/word/2010/wordprocessingDrawing" xmlns:wp="http://schemas.openxmlformats.org/drawingml/2006/wordprocessingDrawing" xmlns:w10="urn:schemas-microsoft-com:office:word" xmlns:w="http://schemas.openxmlformats.org/wordprocessingml/2006/main" xmlns:w14="http://schemas.microsoft.com/office/word/2010/wordml" xmlns:w15="http://schemas.microsoft.com/office/word/2012/wordml" xmlns:w16se="http://schemas.microsoft.com/office/word/2015/wordml/symex" xmlns:wpg="http://schemas.microsoft.com/office/word/2010/wordprocessingGroup" xmlns:wpi="http://schemas.microsoft.com/office/word/2010/wordprocessingInk" xmlns:wne="http://schemas.microsoft.com/office/word/2006/wordml" xmlns:wps="http://schemas.microsoft.com/office/word/2010/wordprocessingShape" mc:Ignorable="w14 w15 w16se wp14">
+<w:ftr xmlns:wpc="http://schemas.microsoft.com/office/word/2010/wordprocessingCanvas" xmlns:cx="http://schemas.microsoft.com/office/drawing/2014/chartex" xmlns:cx1="http://schemas.microsoft.com/office/drawing/2015/9/8/chartex" xmlns:cx2="http://schemas.microsoft.com/office/drawing/2015/10/21/chartex" xmlns:mc="http://schemas.openxmlformats.org/markup-compatibility/2006" xmlns:o="urn:schemas-microsoft-com:office:office" xmlns:r="http://schemas.openxmlformats.org/officeDocument/2006/relationships" xmlns:m="http://schemas.openxmlformats.org/officeDocument/2006/math" xmlns:v="urn:schemas-microsoft-com:vml" xmlns:wp14="http://schemas.microsoft.com/office/word/2010/wordprocessingDrawing" xmlns:wp="http://schemas.openxmlformats.org/drawingml/2006/wordprocessingDrawing" xmlns:w10="urn:schemas-microsoft-com:office:word" xmlns:w="http://schemas.openxmlformats.org/wordprocessingml/2006/main" xmlns:w14="http://schemas.microsoft.com/office/word/2010/wordml" xmlns:w15="http://schemas.microsoft.com/office/word/2012/wordml" xmlns:w16se="http://schemas.microsoft.com/office/word/2015/wordml/symex" xmlns:wpg="http://schemas.microsoft.com/office/word/2010/wordprocessingGroup" xmlns:wpi="http://schemas.microsoft.com/office/word/2010/wordprocessingInk" xmlns:wne="http://schemas.microsoft.com/office/word/2006/wordml" xmlns:wps="http://schemas.microsoft.com/office/word/2010/wordprocessingShape" mc:Ignorable="w14 w15 w16se wp14">
   <w:sdt>
     <w:sdtPr>
       <w:id w:val="1806193699"/>
@@ -4136,7 +4405,7 @@
 </file>
 
 <file path=word/footnotes.xml><?xml version="1.0" encoding="utf-8"?>
-<w:footnotes xmlns:wpc="http://schemas.microsoft.com/office/word/2010/wordprocessingCanvas" xmlns:cx="http://schemas.microsoft.com/office/drawing/2014/chartex" xmlns:cx1="http://schemas.microsoft.com/office/drawing/2015/9/8/chartex" xmlns:mc="http://schemas.openxmlformats.org/markup-compatibility/2006" xmlns:o="urn:schemas-microsoft-com:office:office" xmlns:r="http://schemas.openxmlformats.org/officeDocument/2006/relationships" xmlns:m="http://schemas.openxmlformats.org/officeDocument/2006/math" xmlns:v="urn:schemas-microsoft-com:vml" xmlns:wp14="http://schemas.microsoft.com/office/word/2010/wordprocessingDrawing" xmlns:wp="http://schemas.openxmlformats.org/drawingml/2006/wordprocessingDrawing" xmlns:w10="urn:schemas-microsoft-com:office:word" xmlns:w="http://schemas.openxmlformats.org/wordprocessingml/2006/main" xmlns:w14="http://schemas.microsoft.com/office/word/2010/wordml" xmlns:w15="http://schemas.microsoft.com/office/word/2012/wordml" xmlns:w16se="http://schemas.microsoft.com/office/word/2015/wordml/symex" xmlns:wpg="http://schemas.microsoft.com/office/word/2010/wordprocessingGroup" xmlns:wpi="http://schemas.microsoft.com/office/word/2010/wordprocessingInk" xmlns:wne="http://schemas.microsoft.com/office/word/2006/wordml" xmlns:wps="http://schemas.microsoft.com/office/word/2010/wordprocessingShape" mc:Ignorable="w14 w15 w16se wp14">
+<w:footnotes xmlns:wpc="http://schemas.microsoft.com/office/word/2010/wordprocessingCanvas" xmlns:cx="http://schemas.microsoft.com/office/drawing/2014/chartex" xmlns:cx1="http://schemas.microsoft.com/office/drawing/2015/9/8/chartex" xmlns:cx2="http://schemas.microsoft.com/office/drawing/2015/10/21/chartex" xmlns:mc="http://schemas.openxmlformats.org/markup-compatibility/2006" xmlns:o="urn:schemas-microsoft-com:office:office" xmlns:r="http://schemas.openxmlformats.org/officeDocument/2006/relationships" xmlns:m="http://schemas.openxmlformats.org/officeDocument/2006/math" xmlns:v="urn:schemas-microsoft-com:vml" xmlns:wp14="http://schemas.microsoft.com/office/word/2010/wordprocessingDrawing" xmlns:wp="http://schemas.openxmlformats.org/drawingml/2006/wordprocessingDrawing" xmlns:w10="urn:schemas-microsoft-com:office:word" xmlns:w="http://schemas.openxmlformats.org/wordprocessingml/2006/main" xmlns:w14="http://schemas.microsoft.com/office/word/2010/wordml" xmlns:w15="http://schemas.microsoft.com/office/word/2012/wordml" xmlns:w16se="http://schemas.microsoft.com/office/word/2015/wordml/symex" xmlns:wpg="http://schemas.microsoft.com/office/word/2010/wordprocessingGroup" xmlns:wpi="http://schemas.microsoft.com/office/word/2010/wordprocessingInk" xmlns:wne="http://schemas.microsoft.com/office/word/2006/wordml" xmlns:wps="http://schemas.microsoft.com/office/word/2010/wordprocessingShape" mc:Ignorable="w14 w15 w16se wp14">
   <w:footnote w:type="separator" w:id="-1">
     <w:p>
       <w:pPr>
@@ -4161,7 +4430,7 @@
 </file>
 
 <file path=word/header1.xml><?xml version="1.0" encoding="utf-8"?>
-<w:hdr xmlns:wpc="http://schemas.microsoft.com/office/word/2010/wordprocessingCanvas" xmlns:cx="http://schemas.microsoft.com/office/drawing/2014/chartex" xmlns:cx1="http://schemas.microsoft.com/office/drawing/2015/9/8/chartex" xmlns:mc="http://schemas.openxmlformats.org/markup-compatibility/2006" xmlns:o="urn:schemas-microsoft-com:office:office" xmlns:r="http://schemas.openxmlformats.org/officeDocument/2006/relationships" xmlns:m="http://schemas.openxmlformats.org/officeDocument/2006/math" xmlns:v="urn:schemas-microsoft-com:vml" xmlns:wp14="http://schemas.microsoft.com/office/word/2010/wordprocessingDrawing" xmlns:wp="http://schemas.openxmlformats.org/drawingml/2006/wordprocessingDrawing" xmlns:w10="urn:schemas-microsoft-com:office:word" xmlns:w="http://schemas.openxmlformats.org/wordprocessingml/2006/main" xmlns:w14="http://schemas.microsoft.com/office/word/2010/wordml" xmlns:w15="http://schemas.microsoft.com/office/word/2012/wordml" xmlns:w16se="http://schemas.microsoft.com/office/word/2015/wordml/symex" xmlns:wpg="http://schemas.microsoft.com/office/word/2010/wordprocessingGroup" xmlns:wpi="http://schemas.microsoft.com/office/word/2010/wordprocessingInk" xmlns:wne="http://schemas.microsoft.com/office/word/2006/wordml" xmlns:wps="http://schemas.microsoft.com/office/word/2010/wordprocessingShape" mc:Ignorable="w14 w15 w16se wp14">
+<w:hdr xmlns:wpc="http://schemas.microsoft.com/office/word/2010/wordprocessingCanvas" xmlns:cx="http://schemas.microsoft.com/office/drawing/2014/chartex" xmlns:cx1="http://schemas.microsoft.com/office/drawing/2015/9/8/chartex" xmlns:cx2="http://schemas.microsoft.com/office/drawing/2015/10/21/chartex" xmlns:mc="http://schemas.openxmlformats.org/markup-compatibility/2006" xmlns:o="urn:schemas-microsoft-com:office:office" xmlns:r="http://schemas.openxmlformats.org/officeDocument/2006/relationships" xmlns:m="http://schemas.openxmlformats.org/officeDocument/2006/math" xmlns:v="urn:schemas-microsoft-com:vml" xmlns:wp14="http://schemas.microsoft.com/office/word/2010/wordprocessingDrawing" xmlns:wp="http://schemas.openxmlformats.org/drawingml/2006/wordprocessingDrawing" xmlns:w10="urn:schemas-microsoft-com:office:word" xmlns:w="http://schemas.openxmlformats.org/wordprocessingml/2006/main" xmlns:w14="http://schemas.microsoft.com/office/word/2010/wordml" xmlns:w15="http://schemas.microsoft.com/office/word/2012/wordml" xmlns:w16se="http://schemas.microsoft.com/office/word/2015/wordml/symex" xmlns:wpg="http://schemas.microsoft.com/office/word/2010/wordprocessingGroup" xmlns:wpi="http://schemas.microsoft.com/office/word/2010/wordprocessingInk" xmlns:wne="http://schemas.microsoft.com/office/word/2006/wordml" xmlns:wps="http://schemas.microsoft.com/office/word/2010/wordprocessingShape" mc:Ignorable="w14 w15 w16se wp14">
   <w:p>
     <w:pPr>
       <w:pStyle w:val="Header"/>
@@ -4253,7 +4522,7 @@
 </file>
 
 <file path=word/numbering.xml><?xml version="1.0" encoding="utf-8"?>
-<w:numbering xmlns:wpc="http://schemas.microsoft.com/office/word/2010/wordprocessingCanvas" xmlns:cx="http://schemas.microsoft.com/office/drawing/2014/chartex" xmlns:cx1="http://schemas.microsoft.com/office/drawing/2015/9/8/chartex" xmlns:mc="http://schemas.openxmlformats.org/markup-compatibility/2006" xmlns:o="urn:schemas-microsoft-com:office:office" xmlns:r="http://schemas.openxmlformats.org/officeDocument/2006/relationships" xmlns:m="http://schemas.openxmlformats.org/officeDocument/2006/math" xmlns:v="urn:schemas-microsoft-com:vml" xmlns:wp14="http://schemas.microsoft.com/office/word/2010/wordprocessingDrawing" xmlns:wp="http://schemas.openxmlformats.org/drawingml/2006/wordprocessingDrawing" xmlns:w10="urn:schemas-microsoft-com:office:word" xmlns:w="http://schemas.openxmlformats.org/wordprocessingml/2006/main" xmlns:w14="http://schemas.microsoft.com/office/word/2010/wordml" xmlns:w15="http://schemas.microsoft.com/office/word/2012/wordml" xmlns:w16se="http://schemas.microsoft.com/office/word/2015/wordml/symex" xmlns:wpg="http://schemas.microsoft.com/office/word/2010/wordprocessingGroup" xmlns:wpi="http://schemas.microsoft.com/office/word/2010/wordprocessingInk" xmlns:wne="http://schemas.microsoft.com/office/word/2006/wordml" xmlns:wps="http://schemas.microsoft.com/office/word/2010/wordprocessingShape" mc:Ignorable="w14 w15 w16se wp14">
+<w:numbering xmlns:wpc="http://schemas.microsoft.com/office/word/2010/wordprocessingCanvas" xmlns:cx="http://schemas.microsoft.com/office/drawing/2014/chartex" xmlns:cx1="http://schemas.microsoft.com/office/drawing/2015/9/8/chartex" xmlns:cx2="http://schemas.microsoft.com/office/drawing/2015/10/21/chartex" xmlns:mc="http://schemas.openxmlformats.org/markup-compatibility/2006" xmlns:o="urn:schemas-microsoft-com:office:office" xmlns:r="http://schemas.openxmlformats.org/officeDocument/2006/relationships" xmlns:m="http://schemas.openxmlformats.org/officeDocument/2006/math" xmlns:v="urn:schemas-microsoft-com:vml" xmlns:wp14="http://schemas.microsoft.com/office/word/2010/wordprocessingDrawing" xmlns:wp="http://schemas.openxmlformats.org/drawingml/2006/wordprocessingDrawing" xmlns:w10="urn:schemas-microsoft-com:office:word" xmlns:w="http://schemas.openxmlformats.org/wordprocessingml/2006/main" xmlns:w14="http://schemas.microsoft.com/office/word/2010/wordml" xmlns:w15="http://schemas.microsoft.com/office/word/2012/wordml" xmlns:w16se="http://schemas.microsoft.com/office/word/2015/wordml/symex" xmlns:wpg="http://schemas.microsoft.com/office/word/2010/wordprocessingGroup" xmlns:wpi="http://schemas.microsoft.com/office/word/2010/wordprocessingInk" xmlns:wne="http://schemas.microsoft.com/office/word/2006/wordml" xmlns:wps="http://schemas.microsoft.com/office/word/2010/wordprocessingShape" mc:Ignorable="w14 w15 w16se wp14">
   <w:abstractNum w:abstractNumId="0" w15:restartNumberingAfterBreak="0">
     <w:nsid w:val="02663044"/>
     <w:multiLevelType w:val="hybridMultilevel"/>
@@ -4975,7 +5244,7 @@
       </w:pPr>
     </w:pPrDefault>
   </w:docDefaults>
-  <w:latentStyles w:defLockedState="0" w:defUIPriority="99" w:defSemiHidden="0" w:defUnhideWhenUsed="0" w:defQFormat="0" w:count="371">
+  <w:latentStyles w:defLockedState="0" w:defUIPriority="99" w:defSemiHidden="0" w:defUnhideWhenUsed="0" w:defQFormat="0" w:count="372">
     <w:lsdException w:name="Normal" w:uiPriority="0" w:qFormat="1"/>
     <w:lsdException w:name="heading 1" w:uiPriority="9" w:qFormat="1"/>
     <w:lsdException w:name="heading 2" w:semiHidden="1" w:uiPriority="9" w:unhideWhenUsed="1" w:qFormat="1"/>
@@ -5081,7 +5350,6 @@
     <w:lsdException w:name="HTML Sample" w:semiHidden="1" w:unhideWhenUsed="1"/>
     <w:lsdException w:name="HTML Typewriter" w:semiHidden="1" w:unhideWhenUsed="1"/>
     <w:lsdException w:name="HTML Variable" w:semiHidden="1" w:unhideWhenUsed="1"/>
-    <w:lsdException w:name="Normal Table" w:semiHidden="1" w:unhideWhenUsed="1"/>
     <w:lsdException w:name="annotation subject" w:semiHidden="1" w:unhideWhenUsed="1"/>
     <w:lsdException w:name="No List" w:semiHidden="1" w:unhideWhenUsed="1"/>
     <w:lsdException w:name="Outline List 1" w:semiHidden="1" w:unhideWhenUsed="1"/>
@@ -5128,10 +5396,8 @@
     <w:lsdException w:name="Table Subtle 2" w:semiHidden="1" w:unhideWhenUsed="1"/>
     <w:lsdException w:name="Table Web 1" w:semiHidden="1" w:unhideWhenUsed="1"/>
     <w:lsdException w:name="Table Web 2" w:semiHidden="1" w:unhideWhenUsed="1"/>
-    <w:lsdException w:name="Table Web 3" w:semiHidden="1" w:unhideWhenUsed="1"/>
     <w:lsdException w:name="Balloon Text" w:semiHidden="1" w:unhideWhenUsed="1"/>
     <w:lsdException w:name="Table Grid" w:uiPriority="39"/>
-    <w:lsdException w:name="Table Theme" w:semiHidden="1" w:unhideWhenUsed="1"/>
     <w:lsdException w:name="Placeholder Text" w:semiHidden="1"/>
     <w:lsdException w:name="No Spacing" w:uiPriority="1" w:qFormat="1"/>
     <w:lsdException w:name="Light Shading" w:uiPriority="60"/>
@@ -5347,6 +5613,7 @@
     <w:lsdException w:name="List Table 5 Dark Accent 6" w:uiPriority="50"/>
     <w:lsdException w:name="List Table 6 Colorful Accent 6" w:uiPriority="51"/>
     <w:lsdException w:name="List Table 7 Colorful Accent 6" w:uiPriority="52"/>
+    <w:lsdException w:name="Mention" w:semiHidden="1" w:unhideWhenUsed="1"/>
   </w:latentStyles>
   <w:style w:type="paragraph" w:default="1" w:styleId="Normal">
     <w:name w:val="Normal"/>
@@ -5910,7 +6177,7 @@
 </file>
 
 <file path=word/glossary/document.xml><?xml version="1.0" encoding="utf-8"?>
-<w:glossaryDocument xmlns:wpc="http://schemas.microsoft.com/office/word/2010/wordprocessingCanvas" xmlns:cx="http://schemas.microsoft.com/office/drawing/2014/chartex" xmlns:cx1="http://schemas.microsoft.com/office/drawing/2015/9/8/chartex" xmlns:mc="http://schemas.openxmlformats.org/markup-compatibility/2006" xmlns:o="urn:schemas-microsoft-com:office:office" xmlns:r="http://schemas.openxmlformats.org/officeDocument/2006/relationships" xmlns:m="http://schemas.openxmlformats.org/officeDocument/2006/math" xmlns:v="urn:schemas-microsoft-com:vml" xmlns:wp14="http://schemas.microsoft.com/office/word/2010/wordprocessingDrawing" xmlns:wp="http://schemas.openxmlformats.org/drawingml/2006/wordprocessingDrawing" xmlns:w10="urn:schemas-microsoft-com:office:word" xmlns:w="http://schemas.openxmlformats.org/wordprocessingml/2006/main" xmlns:w14="http://schemas.microsoft.com/office/word/2010/wordml" xmlns:w15="http://schemas.microsoft.com/office/word/2012/wordml" xmlns:w16se="http://schemas.microsoft.com/office/word/2015/wordml/symex" xmlns:wpg="http://schemas.microsoft.com/office/word/2010/wordprocessingGroup" xmlns:wpi="http://schemas.microsoft.com/office/word/2010/wordprocessingInk" xmlns:wne="http://schemas.microsoft.com/office/word/2006/wordml" xmlns:wps="http://schemas.microsoft.com/office/word/2010/wordprocessingShape" mc:Ignorable="w14 w15 w16se wp14">
+<w:glossaryDocument xmlns:wpc="http://schemas.microsoft.com/office/word/2010/wordprocessingCanvas" xmlns:cx="http://schemas.microsoft.com/office/drawing/2014/chartex" xmlns:cx1="http://schemas.microsoft.com/office/drawing/2015/9/8/chartex" xmlns:cx2="http://schemas.microsoft.com/office/drawing/2015/10/21/chartex" xmlns:mc="http://schemas.openxmlformats.org/markup-compatibility/2006" xmlns:o="urn:schemas-microsoft-com:office:office" xmlns:r="http://schemas.openxmlformats.org/officeDocument/2006/relationships" xmlns:m="http://schemas.openxmlformats.org/officeDocument/2006/math" xmlns:v="urn:schemas-microsoft-com:vml" xmlns:wp14="http://schemas.microsoft.com/office/word/2010/wordprocessingDrawing" xmlns:wp="http://schemas.openxmlformats.org/drawingml/2006/wordprocessingDrawing" xmlns:w10="urn:schemas-microsoft-com:office:word" xmlns:w="http://schemas.openxmlformats.org/wordprocessingml/2006/main" xmlns:w14="http://schemas.microsoft.com/office/word/2010/wordml" xmlns:w15="http://schemas.microsoft.com/office/word/2012/wordml" xmlns:w16se="http://schemas.microsoft.com/office/word/2015/wordml/symex" xmlns:wpg="http://schemas.microsoft.com/office/word/2010/wordprocessingGroup" xmlns:wpi="http://schemas.microsoft.com/office/word/2010/wordprocessingInk" xmlns:wne="http://schemas.microsoft.com/office/word/2006/wordml" xmlns:wps="http://schemas.microsoft.com/office/word/2010/wordprocessingShape" mc:Ignorable="w14 w15 w16se wp14">
   <w:docParts>
     <w:docPart>
       <w:docPartPr>
@@ -6207,6 +6474,7 @@
   <w:rsids>
     <w:rsidRoot w:val="00256516"/>
     <w:rsid w:val="00013CD1"/>
+    <w:rsid w:val="00055278"/>
     <w:rsid w:val="00116D1C"/>
     <w:rsid w:val="001828F2"/>
     <w:rsid w:val="0021502E"/>
@@ -6239,8 +6507,8 @@
   </m:mathPr>
   <w:themeFontLang w:val="de-DE"/>
   <w:clrSchemeMapping w:bg1="light1" w:t1="dark1" w:bg2="light2" w:t2="dark2" w:accent1="accent1" w:accent2="accent2" w:accent3="accent3" w:accent4="accent4" w:accent5="accent5" w:accent6="accent6" w:hyperlink="hyperlink" w:followedHyperlink="followedHyperlink"/>
-  <w:decimalSymbol w:val="."/>
-  <w:listSeparator w:val=","/>
+  <w:decimalSymbol w:val=","/>
+  <w:listSeparator w:val=";"/>
   <w15:chartTrackingRefBased/>
 </w:settings>
 </file>
@@ -6262,7 +6530,7 @@
       </w:pPr>
     </w:pPrDefault>
   </w:docDefaults>
-  <w:latentStyles w:defLockedState="0" w:defUIPriority="99" w:defSemiHidden="0" w:defUnhideWhenUsed="0" w:defQFormat="0" w:count="371">
+  <w:latentStyles w:defLockedState="0" w:defUIPriority="99" w:defSemiHidden="0" w:defUnhideWhenUsed="0" w:defQFormat="0" w:count="372">
     <w:lsdException w:name="Normal" w:uiPriority="0" w:qFormat="1"/>
     <w:lsdException w:name="heading 1" w:uiPriority="9" w:qFormat="1"/>
     <w:lsdException w:name="heading 2" w:semiHidden="1" w:uiPriority="9" w:unhideWhenUsed="1" w:qFormat="1"/>
@@ -6368,7 +6636,6 @@
     <w:lsdException w:name="HTML Sample" w:semiHidden="1" w:unhideWhenUsed="1"/>
     <w:lsdException w:name="HTML Typewriter" w:semiHidden="1" w:unhideWhenUsed="1"/>
     <w:lsdException w:name="HTML Variable" w:semiHidden="1" w:unhideWhenUsed="1"/>
-    <w:lsdException w:name="Normal Table" w:semiHidden="1" w:unhideWhenUsed="1"/>
     <w:lsdException w:name="annotation subject" w:semiHidden="1" w:unhideWhenUsed="1"/>
     <w:lsdException w:name="No List" w:semiHidden="1" w:unhideWhenUsed="1"/>
     <w:lsdException w:name="Outline List 1" w:semiHidden="1" w:unhideWhenUsed="1"/>
@@ -6415,10 +6682,8 @@
     <w:lsdException w:name="Table Subtle 2" w:semiHidden="1" w:unhideWhenUsed="1"/>
     <w:lsdException w:name="Table Web 1" w:semiHidden="1" w:unhideWhenUsed="1"/>
     <w:lsdException w:name="Table Web 2" w:semiHidden="1" w:unhideWhenUsed="1"/>
-    <w:lsdException w:name="Table Web 3" w:semiHidden="1" w:unhideWhenUsed="1"/>
     <w:lsdException w:name="Balloon Text" w:semiHidden="1" w:unhideWhenUsed="1"/>
     <w:lsdException w:name="Table Grid" w:uiPriority="39"/>
-    <w:lsdException w:name="Table Theme" w:semiHidden="1" w:unhideWhenUsed="1"/>
     <w:lsdException w:name="Placeholder Text" w:semiHidden="1"/>
     <w:lsdException w:name="No Spacing" w:uiPriority="1" w:qFormat="1"/>
     <w:lsdException w:name="Light Shading" w:uiPriority="60"/>
@@ -6634,6 +6899,7 @@
     <w:lsdException w:name="List Table 5 Dark Accent 6" w:uiPriority="50"/>
     <w:lsdException w:name="List Table 6 Colorful Accent 6" w:uiPriority="51"/>
     <w:lsdException w:name="List Table 7 Colorful Accent 6" w:uiPriority="52"/>
+    <w:lsdException w:name="Mention" w:semiHidden="1" w:unhideWhenUsed="1"/>
   </w:latentStyles>
   <w:style w:type="paragraph" w:default="1" w:styleId="Normal">
     <w:name w:val="Normal"/>
@@ -7019,7 +7285,7 @@
 </file>
 
 <file path=customXml/itemProps2.xml><?xml version="1.0" encoding="utf-8"?>
-<ds:datastoreItem xmlns:ds="http://schemas.openxmlformats.org/officeDocument/2006/customXml" ds:itemID="{FF6E9C22-B22C-40FC-B87A-6F8230BDD5E5}">
+<ds:datastoreItem xmlns:ds="http://schemas.openxmlformats.org/officeDocument/2006/customXml" ds:itemID="{65ABD64C-2BB0-4CF9-B13F-94DD46F09833}">
   <ds:schemaRefs>
     <ds:schemaRef ds:uri="http://schemas.openxmlformats.org/officeDocument/2006/bibliography"/>
   </ds:schemaRefs>

</xml_diff>